<commit_message>
actualizamos los cuadernos generales de enseñanza y evaluación
</commit_message>
<xml_diff>
--- a/programas_de_curso/2_programa_calculo_Integral_ingenieria_agropecuaria.docx
+++ b/programas_de_curso/2_programa_calculo_Integral_ingenieria_agropecuaria.docx
@@ -246,8 +246,8 @@
       </w:tblPr>
       <w:tblGrid>
         <w:gridCol w:w="1422"/>
-        <w:gridCol w:w="140"/>
-        <w:gridCol w:w="994"/>
+        <w:gridCol w:w="139"/>
+        <w:gridCol w:w="995"/>
         <w:gridCol w:w="2411"/>
         <w:gridCol w:w="282"/>
         <w:gridCol w:w="113"/>
@@ -256,8 +256,8 @@
         <w:gridCol w:w="1133"/>
         <w:gridCol w:w="567"/>
         <w:gridCol w:w="823"/>
-        <w:gridCol w:w="739"/>
-        <w:gridCol w:w="1415"/>
+        <w:gridCol w:w="740"/>
+        <w:gridCol w:w="1414"/>
       </w:tblGrid>
       <w:tr>
         <w:trPr>
@@ -556,7 +556,7 @@
                     <w:szCs w:val="20"/>
                     <w:lang w:val="es-ES" w:eastAsia="es-ES" w:bidi="ar-SA"/>
                   </w:rPr>
-                  <w:t>2024-1, 2024-2</w:t>
+                  <w:t>2024-2, 2025-1</w:t>
                 </w:r>
               </w:sdtContent>
             </w:sdt>
@@ -932,7 +932,7 @@
         </w:trPr>
         <w:tc>
           <w:tcPr>
-            <w:tcW w:w="1562" w:type="dxa"/>
+            <w:tcW w:w="1561" w:type="dxa"/>
             <w:gridSpan w:val="2"/>
             <w:tcBorders>
               <w:top w:val="single" w:sz="4" w:space="0" w:color="7F7F7F"/>
@@ -972,7 +972,7 @@
         </w:tc>
         <w:tc>
           <w:tcPr>
-            <w:tcW w:w="3687" w:type="dxa"/>
+            <w:tcW w:w="3688" w:type="dxa"/>
             <w:gridSpan w:val="3"/>
             <w:tcBorders>
               <w:top w:val="single" w:sz="4" w:space="0" w:color="7F7F7F"/>
@@ -1750,7 +1750,7 @@
         </w:tc>
         <w:tc>
           <w:tcPr>
-            <w:tcW w:w="3594" w:type="dxa"/>
+            <w:tcW w:w="3595" w:type="dxa"/>
             <w:gridSpan w:val="5"/>
             <w:tcBorders>
               <w:top w:val="single" w:sz="4" w:space="0" w:color="7F7F7F"/>
@@ -1790,7 +1790,7 @@
         </w:tc>
         <w:tc>
           <w:tcPr>
-            <w:tcW w:w="1415" w:type="dxa"/>
+            <w:tcW w:w="1414" w:type="dxa"/>
             <w:tcBorders>
               <w:top w:val="single" w:sz="4" w:space="0" w:color="7F7F7F"/>
               <w:left w:val="nil"/>
@@ -2041,7 +2041,7 @@
                 <w:szCs w:val="22"/>
                 <w:lang w:val="es-ES" w:eastAsia="es-ES" w:bidi="ar-SA"/>
               </w:rPr>
-              <w:t>11</w:t>
+              <w:t>4</w:t>
             </w:r>
             <w:r>
               <w:rPr>
@@ -2063,7 +2063,7 @@
                 <w:szCs w:val="22"/>
                 <w:lang w:val="es-ES" w:eastAsia="es-ES" w:bidi="ar-SA"/>
               </w:rPr>
-              <w:t>Abril</w:t>
+              <w:t>agosto</w:t>
             </w:r>
             <w:r>
               <w:rPr>
@@ -2706,7 +2706,19 @@
                 <w:szCs w:val="22"/>
                 <w:lang w:val="es-ES" w:eastAsia="es-ES" w:bidi="ar-SA"/>
               </w:rPr>
-              <w:t>4. **Metodología Innovadora y Activa:**</w:t>
+              <w:t xml:space="preserve">4. </w:t>
+            </w:r>
+            <w:r>
+              <w:rPr>
+                <w:rFonts w:eastAsia="Times New Roman" w:cs="Calibri" w:ascii="Calibri" w:hAnsi="Calibri" w:asciiTheme="minorHAnsi" w:cstheme="minorHAnsi" w:hAnsiTheme="minorHAnsi"/>
+                <w:b/>
+                <w:bCs/>
+                <w:kern w:val="0"/>
+                <w:sz w:val="22"/>
+                <w:szCs w:val="22"/>
+                <w:lang w:val="es-ES" w:eastAsia="es-ES" w:bidi="ar-SA"/>
+              </w:rPr>
+              <w:t>Metodología Innovadora y Activa:</w:t>
             </w:r>
           </w:p>
           <w:p>
@@ -2927,27 +2939,7 @@
                 <w:szCs w:val="20"/>
                 <w:lang w:val="es-ES" w:eastAsia="es-ES" w:bidi="ar-SA"/>
               </w:rPr>
-              <w:t xml:space="preserve">Se busca desarrollar el pensamiento variacional, fundamental en el cálculo integral, a través del fomento al desarrollo del pensamiento computacional. Esto se logra mediante la enseñanza práctica del lenguaje de programación Python y el lenguaje de </w:t>
-            </w:r>
-            <w:r>
-              <w:rPr>
-                <w:rFonts w:eastAsia="Times New Roman" w:cs="Times New Roman" w:ascii="Calibri" w:hAnsi="Calibri" w:asciiTheme="minorHAnsi" w:hAnsiTheme="minorHAnsi"/>
-                <w:kern w:val="0"/>
-                <w:sz w:val="22"/>
-                <w:szCs w:val="20"/>
-                <w:lang w:val="es-ES" w:eastAsia="es-ES" w:bidi="ar-SA"/>
-              </w:rPr>
-              <w:t>edición profesional</w:t>
-            </w:r>
-            <w:r>
-              <w:rPr>
-                <w:rFonts w:eastAsia="Times New Roman" w:cs="Times New Roman" w:ascii="Calibri" w:hAnsi="Calibri" w:asciiTheme="minorHAnsi" w:hAnsiTheme="minorHAnsi"/>
-                <w:kern w:val="0"/>
-                <w:sz w:val="22"/>
-                <w:szCs w:val="20"/>
-                <w:lang w:val="es-ES" w:eastAsia="es-ES" w:bidi="ar-SA"/>
-              </w:rPr>
-              <w:t xml:space="preserve"> LaTeX, los cuales se utilizan para resolver problemas y presentar resultados de manera clara y estructurada.</w:t>
+              <w:t>Se busca desarrollar el pensamiento variacional, fundamental en el cálculo integral, a través del fomento al desarrollo del pensamiento computacional. Esto se logra mediante la enseñanza práctica del lenguaje de programación Python y el lenguaje de edición profesional LaTeX, los cuales se utilizan para resolver problemas y presentar resultados de manera clara y estructurada.</w:t>
             </w:r>
           </w:p>
           <w:p>
@@ -3155,7 +3147,9 @@
               </w:rPr>
             </w:pPr>
             <w:r>
-              <w:rPr/>
+              <w:rPr>
+                <w:rFonts w:cs="Calibri" w:cstheme="minorHAnsi" w:ascii="Calibri" w:hAnsi="Calibri"/>
+              </w:rPr>
             </w:r>
           </w:p>
           <w:p>
@@ -5747,8 +5741,8 @@
         <w:tblLook w:val="06a0" w:noHBand="1" w:noVBand="1" w:firstColumn="1" w:lastRow="0" w:lastColumn="0" w:firstRow="1"/>
       </w:tblPr>
       <w:tblGrid>
-        <w:gridCol w:w="6098"/>
-        <w:gridCol w:w="1418"/>
+        <w:gridCol w:w="6097"/>
+        <w:gridCol w:w="1419"/>
         <w:gridCol w:w="2979"/>
       </w:tblGrid>
       <w:tr>
@@ -6586,7 +6580,7 @@
         </w:trPr>
         <w:tc>
           <w:tcPr>
-            <w:tcW w:w="6098" w:type="dxa"/>
+            <w:tcW w:w="6097" w:type="dxa"/>
             <w:tcBorders>
               <w:top w:val="single" w:sz="4" w:space="0" w:color="7F7F7F"/>
               <w:left w:val="single" w:sz="4" w:space="0" w:color="7F7F7F"/>
@@ -6625,7 +6619,7 @@
         </w:tc>
         <w:tc>
           <w:tcPr>
-            <w:tcW w:w="1418" w:type="dxa"/>
+            <w:tcW w:w="1419" w:type="dxa"/>
             <w:tcBorders>
               <w:top w:val="single" w:sz="4" w:space="0" w:color="7F7F7F"/>
               <w:left w:val="single" w:sz="4" w:space="0" w:color="7F7F7F"/>
@@ -6708,7 +6702,7 @@
         </w:trPr>
         <w:tc>
           <w:tcPr>
-            <w:tcW w:w="6098" w:type="dxa"/>
+            <w:tcW w:w="6097" w:type="dxa"/>
             <w:tcBorders>
               <w:top w:val="single" w:sz="4" w:space="0" w:color="7F7F7F"/>
               <w:left w:val="single" w:sz="4" w:space="0" w:color="7F7F7F"/>
@@ -6763,7 +6757,7 @@
         </w:tc>
         <w:tc>
           <w:tcPr>
-            <w:tcW w:w="1418" w:type="dxa"/>
+            <w:tcW w:w="1419" w:type="dxa"/>
             <w:tcBorders>
               <w:top w:val="single" w:sz="4" w:space="0" w:color="7F7F7F"/>
               <w:left w:val="single" w:sz="4" w:space="0" w:color="7F7F7F"/>
@@ -6861,7 +6855,7 @@
         </w:trPr>
         <w:tc>
           <w:tcPr>
-            <w:tcW w:w="6098" w:type="dxa"/>
+            <w:tcW w:w="6097" w:type="dxa"/>
             <w:tcBorders>
               <w:top w:val="single" w:sz="4" w:space="0" w:color="7F7F7F"/>
               <w:left w:val="single" w:sz="4" w:space="0" w:color="7F7F7F"/>
@@ -6916,7 +6910,7 @@
         </w:tc>
         <w:tc>
           <w:tcPr>
-            <w:tcW w:w="1418" w:type="dxa"/>
+            <w:tcW w:w="1419" w:type="dxa"/>
             <w:tcBorders>
               <w:top w:val="single" w:sz="4" w:space="0" w:color="7F7F7F"/>
               <w:left w:val="single" w:sz="4" w:space="0" w:color="7F7F7F"/>
@@ -7014,7 +7008,7 @@
         </w:trPr>
         <w:tc>
           <w:tcPr>
-            <w:tcW w:w="6098" w:type="dxa"/>
+            <w:tcW w:w="6097" w:type="dxa"/>
             <w:tcBorders>
               <w:top w:val="single" w:sz="4" w:space="0" w:color="7F7F7F"/>
               <w:left w:val="single" w:sz="4" w:space="0" w:color="7F7F7F"/>
@@ -7069,7 +7063,7 @@
         </w:tc>
         <w:tc>
           <w:tcPr>
-            <w:tcW w:w="1418" w:type="dxa"/>
+            <w:tcW w:w="1419" w:type="dxa"/>
             <w:tcBorders>
               <w:top w:val="single" w:sz="4" w:space="0" w:color="7F7F7F"/>
               <w:left w:val="single" w:sz="4" w:space="0" w:color="7F7F7F"/>
@@ -7146,7 +7140,7 @@
         </w:trPr>
         <w:tc>
           <w:tcPr>
-            <w:tcW w:w="6098" w:type="dxa"/>
+            <w:tcW w:w="6097" w:type="dxa"/>
             <w:tcBorders>
               <w:top w:val="single" w:sz="4" w:space="0" w:color="7F7F7F"/>
               <w:left w:val="single" w:sz="4" w:space="0" w:color="7F7F7F"/>
@@ -7201,7 +7195,7 @@
         </w:tc>
         <w:tc>
           <w:tcPr>
-            <w:tcW w:w="1418" w:type="dxa"/>
+            <w:tcW w:w="1419" w:type="dxa"/>
             <w:tcBorders>
               <w:top w:val="single" w:sz="4" w:space="0" w:color="7F7F7F"/>
               <w:left w:val="single" w:sz="4" w:space="0" w:color="7F7F7F"/>
@@ -7278,7 +7272,7 @@
         </w:trPr>
         <w:tc>
           <w:tcPr>
-            <w:tcW w:w="6098" w:type="dxa"/>
+            <w:tcW w:w="6097" w:type="dxa"/>
             <w:tcBorders>
               <w:top w:val="single" w:sz="4" w:space="0" w:color="7F7F7F"/>
               <w:left w:val="single" w:sz="4" w:space="0" w:color="7F7F7F"/>
@@ -7310,7 +7304,7 @@
         </w:tc>
         <w:tc>
           <w:tcPr>
-            <w:tcW w:w="1418" w:type="dxa"/>
+            <w:tcW w:w="1419" w:type="dxa"/>
             <w:tcBorders>
               <w:top w:val="single" w:sz="4" w:space="0" w:color="7F7F7F"/>
               <w:left w:val="single" w:sz="4" w:space="0" w:color="7F7F7F"/>
@@ -10617,7 +10611,7 @@
       </w:pPr>
       <w:r>
         <w:rPr>
-          <w:rStyle w:val="FootnoteCharacters"/>
+          <w:rStyle w:val="FootnoteCharacters1"/>
         </w:rPr>
         <w:footnoteRef/>
       </w:r>
@@ -10645,7 +10639,7 @@
       </w:pPr>
       <w:r>
         <w:rPr>
-          <w:rStyle w:val="FootnoteCharacters"/>
+          <w:rStyle w:val="FootnoteCharacters1"/>
         </w:rPr>
         <w:footnoteRef/>
       </w:r>
@@ -11914,7 +11908,7 @@
     <w:qFormat/>
     <w:rPr/>
   </w:style>
-  <w:style w:type="character" w:styleId="Annotationreference">
+  <w:style w:type="character" w:styleId="annotationreference">
     <w:name w:val="annotation reference"/>
     <w:uiPriority w:val="99"/>
     <w:semiHidden/>
@@ -11928,7 +11922,7 @@
   </w:style>
   <w:style w:type="character" w:styleId="TextocomentarioCar" w:customStyle="1">
     <w:name w:val="Texto comentario Car"/>
-    <w:link w:val="Annotationtext"/>
+    <w:link w:val="AnnotationText"/>
     <w:uiPriority w:val="99"/>
     <w:semiHidden/>
     <w:qFormat/>
@@ -11939,7 +11933,7 @@
   </w:style>
   <w:style w:type="character" w:styleId="AsuntodelcomentarioCar" w:customStyle="1">
     <w:name w:val="Asunto del comentario Car"/>
-    <w:link w:val="Annotationsubject"/>
+    <w:link w:val="annotationsubject"/>
     <w:uiPriority w:val="99"/>
     <w:semiHidden/>
     <w:qFormat/>
@@ -12007,6 +12001,13 @@
       <w:vertAlign w:val="superscript"/>
     </w:rPr>
   </w:style>
+  <w:style w:type="character" w:styleId="EndnoteCharacters1">
+    <w:name w:val="Endnote Characters1"/>
+    <w:qFormat/>
+    <w:rPr>
+      <w:vertAlign w:val="superscript"/>
+    </w:rPr>
+  </w:style>
   <w:style w:type="character" w:styleId="EndnoteReference">
     <w:name w:val="Endnote Reference"/>
     <w:rPr>
@@ -12043,6 +12044,13 @@
     <w:unhideWhenUsed/>
     <w:qFormat/>
     <w:rsid w:val="0048506d"/>
+    <w:rPr>
+      <w:vertAlign w:val="superscript"/>
+    </w:rPr>
+  </w:style>
+  <w:style w:type="character" w:styleId="FootnoteCharacters1">
+    <w:name w:val="Footnote Characters1"/>
+    <w:qFormat/>
     <w:rPr>
       <w:vertAlign w:val="superscript"/>
     </w:rPr>
@@ -12160,8 +12168,8 @@
       <w:rFonts w:cs="Lohit Devanagari"/>
     </w:rPr>
   </w:style>
-  <w:style w:type="paragraph" w:styleId="Annotationtext">
-    <w:name w:val="annotation text"/>
+  <w:style w:type="paragraph" w:styleId="AnnotationText">
+    <w:name w:val="Annotation Text"/>
     <w:basedOn w:val="Normal"/>
     <w:link w:val="TextocomentarioCar"/>
     <w:uiPriority w:val="99"/>
@@ -12175,10 +12183,10 @@
       <w:lang w:val="x-none" w:eastAsia="x-none"/>
     </w:rPr>
   </w:style>
-  <w:style w:type="paragraph" w:styleId="Annotationsubject">
+  <w:style w:type="paragraph" w:styleId="annotationsubject">
     <w:name w:val="annotation subject"/>
-    <w:basedOn w:val="Annotationtext"/>
-    <w:next w:val="Annotationtext"/>
+    <w:basedOn w:val="AnnotationText"/>
+    <w:next w:val="AnnotationText"/>
     <w:link w:val="AsuntodelcomentarioCar"/>
     <w:uiPriority w:val="99"/>
     <w:semiHidden/>

</xml_diff>

<commit_message>
actualizamos la fecha del primer parcial
</commit_message>
<xml_diff>
--- a/programas_de_curso/2_programa_calculo_Integral_ingenieria_agropecuaria.docx
+++ b/programas_de_curso/2_programa_calculo_Integral_ingenieria_agropecuaria.docx
@@ -256,8 +256,8 @@
         <w:gridCol w:w="1133"/>
         <w:gridCol w:w="567"/>
         <w:gridCol w:w="823"/>
-        <w:gridCol w:w="740"/>
-        <w:gridCol w:w="1414"/>
+        <w:gridCol w:w="742"/>
+        <w:gridCol w:w="1412"/>
       </w:tblGrid>
       <w:tr>
         <w:trPr>
@@ -1750,7 +1750,7 @@
         </w:tc>
         <w:tc>
           <w:tcPr>
-            <w:tcW w:w="3595" w:type="dxa"/>
+            <w:tcW w:w="3597" w:type="dxa"/>
             <w:gridSpan w:val="5"/>
             <w:tcBorders>
               <w:top w:val="single" w:sz="4" w:space="0" w:color="7F7F7F"/>
@@ -1790,7 +1790,7 @@
         </w:tc>
         <w:tc>
           <w:tcPr>
-            <w:tcW w:w="1414" w:type="dxa"/>
+            <w:tcW w:w="1412" w:type="dxa"/>
             <w:tcBorders>
               <w:top w:val="single" w:sz="4" w:space="0" w:color="7F7F7F"/>
               <w:left w:val="nil"/>
@@ -2041,40 +2041,7 @@
                 <w:szCs w:val="22"/>
                 <w:lang w:val="es-ES" w:eastAsia="es-ES" w:bidi="ar-SA"/>
               </w:rPr>
-              <w:t>4</w:t>
-            </w:r>
-            <w:r>
-              <w:rPr>
-                <w:rFonts w:eastAsia="Times New Roman" w:cs="Times New Roman" w:ascii="Calibri" w:hAnsi="Calibri"/>
-                <w:bCs/>
-                <w:kern w:val="0"/>
-                <w:sz w:val="22"/>
-                <w:szCs w:val="22"/>
-                <w:lang w:val="es-ES" w:eastAsia="es-ES" w:bidi="ar-SA"/>
-              </w:rPr>
-              <w:t xml:space="preserve"> de </w:t>
-            </w:r>
-            <w:r>
-              <w:rPr>
-                <w:rFonts w:eastAsia="Times New Roman" w:cs="Times New Roman" w:ascii="Calibri" w:hAnsi="Calibri"/>
-                <w:bCs/>
-                <w:kern w:val="0"/>
-                <w:sz w:val="22"/>
-                <w:szCs w:val="22"/>
-                <w:lang w:val="es-ES" w:eastAsia="es-ES" w:bidi="ar-SA"/>
-              </w:rPr>
-              <w:t>agosto</w:t>
-            </w:r>
-            <w:r>
-              <w:rPr>
-                <w:rFonts w:eastAsia="Times New Roman" w:cs="Times New Roman" w:ascii="Calibri" w:hAnsi="Calibri"/>
-                <w:bCs/>
-                <w:kern w:val="0"/>
-                <w:sz w:val="22"/>
-                <w:szCs w:val="22"/>
-                <w:lang w:val="es-ES" w:eastAsia="es-ES" w:bidi="ar-SA"/>
-              </w:rPr>
-              <w:t xml:space="preserve"> de 2024</w:t>
+              <w:t>5 de agosto de 2024</w:t>
             </w:r>
           </w:p>
         </w:tc>
@@ -5741,8 +5708,8 @@
         <w:tblLook w:val="06a0" w:noHBand="1" w:noVBand="1" w:firstColumn="1" w:lastRow="0" w:lastColumn="0" w:firstRow="1"/>
       </w:tblPr>
       <w:tblGrid>
-        <w:gridCol w:w="6097"/>
-        <w:gridCol w:w="1419"/>
+        <w:gridCol w:w="6095"/>
+        <w:gridCol w:w="1421"/>
         <w:gridCol w:w="2979"/>
       </w:tblGrid>
       <w:tr>
@@ -6437,7 +6404,7 @@
                 <w:szCs w:val="22"/>
                 <w:lang w:val="es-ES" w:eastAsia="es-ES" w:bidi="ar-SA"/>
               </w:rPr>
-              <w:t>6. **Feedback y Retroalimentación:**</w:t>
+              <w:t>6. Feedback y Retroalimentación:</w:t>
             </w:r>
           </w:p>
           <w:p>
@@ -6580,7 +6547,7 @@
         </w:trPr>
         <w:tc>
           <w:tcPr>
-            <w:tcW w:w="6097" w:type="dxa"/>
+            <w:tcW w:w="6095" w:type="dxa"/>
             <w:tcBorders>
               <w:top w:val="single" w:sz="4" w:space="0" w:color="7F7F7F"/>
               <w:left w:val="single" w:sz="4" w:space="0" w:color="7F7F7F"/>
@@ -6619,7 +6586,7 @@
         </w:tc>
         <w:tc>
           <w:tcPr>
-            <w:tcW w:w="1419" w:type="dxa"/>
+            <w:tcW w:w="1421" w:type="dxa"/>
             <w:tcBorders>
               <w:top w:val="single" w:sz="4" w:space="0" w:color="7F7F7F"/>
               <w:left w:val="single" w:sz="4" w:space="0" w:color="7F7F7F"/>
@@ -6702,7 +6669,7 @@
         </w:trPr>
         <w:tc>
           <w:tcPr>
-            <w:tcW w:w="6097" w:type="dxa"/>
+            <w:tcW w:w="6095" w:type="dxa"/>
             <w:tcBorders>
               <w:top w:val="single" w:sz="4" w:space="0" w:color="7F7F7F"/>
               <w:left w:val="single" w:sz="4" w:space="0" w:color="7F7F7F"/>
@@ -6749,7 +6716,17 @@
                     <w:szCs w:val="20"/>
                     <w:lang w:val="es-ES" w:eastAsia="es-ES" w:bidi="ar-SA"/>
                   </w:rPr>
-                  <w:t xml:space="preserve">Seguimiento 1 </w:t>
+                  <w:t xml:space="preserve"> </w:t>
+                </w:r>
+                <w:r>
+                  <w:rPr>
+                    <w:rFonts w:eastAsia="Times New Roman" w:cs="Times New Roman" w:ascii="Calibri" w:hAnsi="Calibri"/>
+                    <w:kern w:val="0"/>
+                    <w:sz w:val="22"/>
+                    <w:szCs w:val="20"/>
+                    <w:lang w:val="es-ES" w:eastAsia="es-ES" w:bidi="ar-SA"/>
+                  </w:rPr>
+                  <w:t xml:space="preserve">parcial1 </w:t>
                 </w:r>
               </w:sdtContent>
             </w:sdt>
@@ -6757,7 +6734,7 @@
         </w:tc>
         <w:tc>
           <w:tcPr>
-            <w:tcW w:w="1419" w:type="dxa"/>
+            <w:tcW w:w="1421" w:type="dxa"/>
             <w:tcBorders>
               <w:top w:val="single" w:sz="4" w:space="0" w:color="7F7F7F"/>
               <w:left w:val="single" w:sz="4" w:space="0" w:color="7F7F7F"/>
@@ -6842,10 +6819,32 @@
                     <w:szCs w:val="18"/>
                     <w:lang w:val="es-ES" w:eastAsia="es-ES" w:bidi="ar-SA"/>
                   </w:rPr>
-                  <w:t>Semanas 4</w:t>
+                  <w:t>Semanas 3</w:t>
                 </w:r>
               </w:sdtContent>
             </w:sdt>
+            <w:r>
+              <w:rPr>
+                <w:rFonts w:eastAsia="Times New Roman" w:cs="Arial" w:ascii="Calibri" w:hAnsi="Calibri"/>
+                <w:color w:themeColor="text1" w:val="000000"/>
+                <w:kern w:val="0"/>
+                <w:sz w:val="22"/>
+                <w:szCs w:val="18"/>
+                <w:lang w:val="es-ES" w:eastAsia="es-ES" w:bidi="ar-SA"/>
+              </w:rPr>
+              <w:t xml:space="preserve"> </w:t>
+            </w:r>
+            <w:r>
+              <w:rPr>
+                <w:rFonts w:eastAsia="Times New Roman" w:cs="Arial" w:ascii="Calibri" w:hAnsi="Calibri"/>
+                <w:color w:themeColor="text1" w:val="000000"/>
+                <w:kern w:val="0"/>
+                <w:sz w:val="22"/>
+                <w:szCs w:val="18"/>
+                <w:lang w:val="es-ES" w:eastAsia="es-ES" w:bidi="ar-SA"/>
+              </w:rPr>
+              <w:t>26 de agosto de 2024 se realiza el primer parcial sobre areas bajo y entre curvas, distancia y desplazamiento, y longitud de una curva</w:t>
+            </w:r>
           </w:p>
         </w:tc>
       </w:tr>
@@ -6855,7 +6854,7 @@
         </w:trPr>
         <w:tc>
           <w:tcPr>
-            <w:tcW w:w="6097" w:type="dxa"/>
+            <w:tcW w:w="6095" w:type="dxa"/>
             <w:tcBorders>
               <w:top w:val="single" w:sz="4" w:space="0" w:color="7F7F7F"/>
               <w:left w:val="single" w:sz="4" w:space="0" w:color="7F7F7F"/>
@@ -6902,7 +6901,7 @@
                     <w:szCs w:val="20"/>
                     <w:lang w:val="es-ES" w:eastAsia="es-ES" w:bidi="ar-SA"/>
                   </w:rPr>
-                  <w:t>Seguimiento 2</w:t>
+                  <w:t>parcial 2</w:t>
                 </w:r>
               </w:sdtContent>
             </w:sdt>
@@ -6910,7 +6909,7 @@
         </w:tc>
         <w:tc>
           <w:tcPr>
-            <w:tcW w:w="1419" w:type="dxa"/>
+            <w:tcW w:w="1421" w:type="dxa"/>
             <w:tcBorders>
               <w:top w:val="single" w:sz="4" w:space="0" w:color="7F7F7F"/>
               <w:left w:val="single" w:sz="4" w:space="0" w:color="7F7F7F"/>
@@ -6995,7 +6994,7 @@
                     <w:szCs w:val="18"/>
                     <w:lang w:val="es-ES" w:eastAsia="es-ES" w:bidi="ar-SA"/>
                   </w:rPr>
-                  <w:t>Semana 8</w:t>
+                  <w:t>Semana 7</w:t>
                 </w:r>
               </w:sdtContent>
             </w:sdt>
@@ -7008,7 +7007,7 @@
         </w:trPr>
         <w:tc>
           <w:tcPr>
-            <w:tcW w:w="6097" w:type="dxa"/>
+            <w:tcW w:w="6095" w:type="dxa"/>
             <w:tcBorders>
               <w:top w:val="single" w:sz="4" w:space="0" w:color="7F7F7F"/>
               <w:left w:val="single" w:sz="4" w:space="0" w:color="7F7F7F"/>
@@ -7055,7 +7054,7 @@
                     <w:szCs w:val="20"/>
                     <w:lang w:val="es-ES" w:eastAsia="es-ES" w:bidi="ar-SA"/>
                   </w:rPr>
-                  <w:t>Seguimiento 3</w:t>
+                  <w:t>parcial 3</w:t>
                 </w:r>
               </w:sdtContent>
             </w:sdt>
@@ -7063,7 +7062,7 @@
         </w:tc>
         <w:tc>
           <w:tcPr>
-            <w:tcW w:w="1419" w:type="dxa"/>
+            <w:tcW w:w="1421" w:type="dxa"/>
             <w:tcBorders>
               <w:top w:val="single" w:sz="4" w:space="0" w:color="7F7F7F"/>
               <w:left w:val="single" w:sz="4" w:space="0" w:color="7F7F7F"/>
@@ -7129,7 +7128,7 @@
                 <w:szCs w:val="18"/>
                 <w:lang w:val="es-ES" w:eastAsia="es-ES" w:bidi="ar-SA"/>
               </w:rPr>
-              <w:t>Semana 12</w:t>
+              <w:t>Semana 11</w:t>
             </w:r>
           </w:p>
         </w:tc>
@@ -7140,7 +7139,7 @@
         </w:trPr>
         <w:tc>
           <w:tcPr>
-            <w:tcW w:w="6097" w:type="dxa"/>
+            <w:tcW w:w="6095" w:type="dxa"/>
             <w:tcBorders>
               <w:top w:val="single" w:sz="4" w:space="0" w:color="7F7F7F"/>
               <w:left w:val="single" w:sz="4" w:space="0" w:color="7F7F7F"/>
@@ -7187,7 +7186,7 @@
                     <w:szCs w:val="20"/>
                     <w:lang w:val="es-ES" w:eastAsia="es-ES" w:bidi="ar-SA"/>
                   </w:rPr>
-                  <w:t>Seguimiento 4</w:t>
+                  <w:t>parcial 4</w:t>
                 </w:r>
               </w:sdtContent>
             </w:sdt>
@@ -7195,7 +7194,7 @@
         </w:tc>
         <w:tc>
           <w:tcPr>
-            <w:tcW w:w="1419" w:type="dxa"/>
+            <w:tcW w:w="1421" w:type="dxa"/>
             <w:tcBorders>
               <w:top w:val="single" w:sz="4" w:space="0" w:color="7F7F7F"/>
               <w:left w:val="single" w:sz="4" w:space="0" w:color="7F7F7F"/>
@@ -7261,7 +7260,7 @@
                 <w:szCs w:val="18"/>
                 <w:lang w:val="es-ES" w:eastAsia="es-ES" w:bidi="ar-SA"/>
               </w:rPr>
-              <w:t>Semana 16</w:t>
+              <w:t>Semana 15</w:t>
             </w:r>
           </w:p>
         </w:tc>
@@ -7272,7 +7271,7 @@
         </w:trPr>
         <w:tc>
           <w:tcPr>
-            <w:tcW w:w="6097" w:type="dxa"/>
+            <w:tcW w:w="6095" w:type="dxa"/>
             <w:tcBorders>
               <w:top w:val="single" w:sz="4" w:space="0" w:color="7F7F7F"/>
               <w:left w:val="single" w:sz="4" w:space="0" w:color="7F7F7F"/>
@@ -7304,7 +7303,7 @@
         </w:tc>
         <w:tc>
           <w:tcPr>
-            <w:tcW w:w="1419" w:type="dxa"/>
+            <w:tcW w:w="1421" w:type="dxa"/>
             <w:tcBorders>
               <w:top w:val="single" w:sz="4" w:space="0" w:color="7F7F7F"/>
               <w:left w:val="single" w:sz="4" w:space="0" w:color="7F7F7F"/>
@@ -10611,7 +10610,7 @@
       </w:pPr>
       <w:r>
         <w:rPr>
-          <w:rStyle w:val="FootnoteCharacters1"/>
+          <w:rStyle w:val="FootnoteCharacters3"/>
         </w:rPr>
         <w:footnoteRef/>
       </w:r>
@@ -10639,7 +10638,7 @@
       </w:pPr>
       <w:r>
         <w:rPr>
-          <w:rStyle w:val="FootnoteCharacters1"/>
+          <w:rStyle w:val="FootnoteCharacters3"/>
         </w:rPr>
         <w:footnoteRef/>
       </w:r>
@@ -12008,6 +12007,20 @@
       <w:vertAlign w:val="superscript"/>
     </w:rPr>
   </w:style>
+  <w:style w:type="character" w:styleId="EndnoteCharacters2">
+    <w:name w:val="Endnote Characters2"/>
+    <w:qFormat/>
+    <w:rPr>
+      <w:vertAlign w:val="superscript"/>
+    </w:rPr>
+  </w:style>
+  <w:style w:type="character" w:styleId="EndnoteCharacters3">
+    <w:name w:val="Endnote Characters3"/>
+    <w:qFormat/>
+    <w:rPr>
+      <w:vertAlign w:val="superscript"/>
+    </w:rPr>
+  </w:style>
   <w:style w:type="character" w:styleId="EndnoteReference">
     <w:name w:val="Endnote Reference"/>
     <w:rPr>
@@ -12050,6 +12063,20 @@
   </w:style>
   <w:style w:type="character" w:styleId="FootnoteCharacters1">
     <w:name w:val="Footnote Characters1"/>
+    <w:qFormat/>
+    <w:rPr>
+      <w:vertAlign w:val="superscript"/>
+    </w:rPr>
+  </w:style>
+  <w:style w:type="character" w:styleId="FootnoteCharacters2">
+    <w:name w:val="Footnote Characters2"/>
+    <w:qFormat/>
+    <w:rPr>
+      <w:vertAlign w:val="superscript"/>
+    </w:rPr>
+  </w:style>
+  <w:style w:type="character" w:styleId="FootnoteCharacters3">
+    <w:name w:val="Footnote Characters3"/>
     <w:qFormat/>
     <w:rPr>
       <w:vertAlign w:val="superscript"/>

</xml_diff>